<commit_message>
Continue in class Day 01 - Part 03
</commit_message>
<xml_diff>
--- a/documents/Notebook Notes.docx
+++ b/documents/Notebook Notes.docx
@@ -223,12 +223,44 @@
       </w:r>
     </w:p>
     <w:p>
+      <w:pPr>
+        <w:rPr>
+          <w:lang w:val="en-US"/>
+        </w:rPr>
+      </w:pPr>
       <w:r>
         <w:rPr>
           <w:lang w:val="en-US"/>
         </w:rPr>
-        <w:t xml:space="preserve">Lorem ipsum </w:t>
+        <w:t xml:space="preserve">The </w:t>
       </w:r>
+      <w:proofErr w:type="gramStart"/>
+      <w:r>
+        <w:rPr>
+          <w:lang w:val="en-US"/>
+        </w:rPr>
+        <w:t>o</w:t>
+      </w:r>
+      <w:r>
+        <w:rPr>
+          <w:lang w:val="en-US"/>
+        </w:rPr>
+        <w:t>perator :</w:t>
+      </w:r>
+      <w:proofErr w:type="gramEnd"/>
+      <w:r>
+        <w:rPr>
+          <w:lang w:val="en-US"/>
+        </w:rPr>
+        <w:t>= means that you declare and assign a variable at same time.</w:t>
+      </w:r>
+    </w:p>
+    <w:p>
+      <w:pPr>
+        <w:rPr>
+          <w:lang w:val="en-US"/>
+        </w:rPr>
+      </w:pPr>
     </w:p>
     <w:sectPr>
       <w:pgSz w:w="11906" w:h="16838"/>

</xml_diff>

<commit_message>
Continue in class Day01 - Part 04
</commit_message>
<xml_diff>
--- a/documents/Notebook Notes.docx
+++ b/documents/Notebook Notes.docx
@@ -117,7 +117,7 @@
           <w:rFonts w:eastAsiaTheme="minorEastAsia"/>
           <w:noProof/>
           <w:sz w:val="22"/>
-          <w:lang w:eastAsia="pt-BR"/>
+          <w:lang w:val="en-US" w:eastAsia="ja-JP"/>
         </w:rPr>
       </w:pPr>
       <w:r>
@@ -129,7 +129,7 @@
       <w:r>
         <w:fldChar w:fldCharType="separate"/>
       </w:r>
-      <w:hyperlink w:anchor="_Toc46487896" w:history="1">
+      <w:hyperlink w:anchor="_Toc119787050" w:history="1">
         <w:r>
           <w:rPr>
             <w:rStyle w:val="Hyperlink"/>
@@ -142,7 +142,7 @@
             <w:rFonts w:eastAsiaTheme="minorEastAsia"/>
             <w:noProof/>
             <w:sz w:val="22"/>
-            <w:lang w:eastAsia="pt-BR"/>
+            <w:lang w:val="en-US" w:eastAsia="ja-JP"/>
           </w:rPr>
           <w:tab/>
         </w:r>
@@ -151,7 +151,21 @@
             <w:rStyle w:val="Hyperlink"/>
             <w:noProof/>
           </w:rPr>
-          <w:t>CAPÍTULO</w:t>
+          <w:t>DA</w:t>
+        </w:r>
+        <w:r>
+          <w:rPr>
+            <w:rStyle w:val="Hyperlink"/>
+            <w:noProof/>
+          </w:rPr>
+          <w:t>Y</w:t>
+        </w:r>
+        <w:r>
+          <w:rPr>
+            <w:rStyle w:val="Hyperlink"/>
+            <w:noProof/>
+          </w:rPr>
+          <w:t xml:space="preserve"> 01</w:t>
         </w:r>
         <w:r>
           <w:rPr>
@@ -172,7 +186,7 @@
             <w:noProof/>
             <w:webHidden/>
           </w:rPr>
-          <w:instrText xml:space="preserve"> PAGEREF _Toc46487896 \h </w:instrText>
+          <w:instrText xml:space="preserve"> PAGEREF _Toc119787050 \h </w:instrText>
         </w:r>
         <w:r>
           <w:rPr>
@@ -217,10 +231,12 @@
       <w:pPr>
         <w:pStyle w:val="Heading1"/>
       </w:pPr>
+      <w:bookmarkStart w:id="0" w:name="_Toc119787050"/>
       <w:r>
         <w:lastRenderedPageBreak/>
         <w:t>DAY 01</w:t>
       </w:r>
+      <w:bookmarkEnd w:id="0"/>
     </w:p>
     <w:p>
       <w:pPr>
@@ -254,6 +270,13 @@
         </w:rPr>
         <w:t>= means that you declare and assign a variable at same time.</w:t>
       </w:r>
+    </w:p>
+    <w:p>
+      <w:pPr>
+        <w:rPr>
+          <w:lang w:val="en-US"/>
+        </w:rPr>
+      </w:pPr>
     </w:p>
     <w:p>
       <w:pPr>

</xml_diff>

<commit_message>
Adjust project Go enviroment variables in Goland
</commit_message>
<xml_diff>
--- a/documents/Notebook Notes.docx
+++ b/documents/Notebook Notes.docx
@@ -151,21 +151,7 @@
             <w:rStyle w:val="Hyperlink"/>
             <w:noProof/>
           </w:rPr>
-          <w:t>DA</w:t>
-        </w:r>
-        <w:r>
-          <w:rPr>
-            <w:rStyle w:val="Hyperlink"/>
-            <w:noProof/>
-          </w:rPr>
-          <w:t>Y</w:t>
-        </w:r>
-        <w:r>
-          <w:rPr>
-            <w:rStyle w:val="Hyperlink"/>
-            <w:noProof/>
-          </w:rPr>
-          <w:t xml:space="preserve"> 01</w:t>
+          <w:t>DAY 01</w:t>
         </w:r>
         <w:r>
           <w:rPr>
@@ -269,6 +255,113 @@
           <w:lang w:val="en-US"/>
         </w:rPr>
         <w:t>= means that you declare and assign a variable at same time.</w:t>
+      </w:r>
+    </w:p>
+    <w:p>
+      <w:pPr>
+        <w:rPr>
+          <w:lang w:val="en-US"/>
+        </w:rPr>
+      </w:pPr>
+    </w:p>
+    <w:p>
+      <w:pPr>
+        <w:rPr>
+          <w:lang w:val="en-US"/>
+        </w:rPr>
+      </w:pPr>
+    </w:p>
+    <w:p>
+      <w:pPr>
+        <w:pStyle w:val="Heading2"/>
+        <w:rPr>
+          <w:lang w:val="en-US"/>
+        </w:rPr>
+      </w:pPr>
+      <w:r>
+        <w:rPr>
+          <w:lang w:val="en-US"/>
+        </w:rPr>
+        <w:t xml:space="preserve">defer </w:t>
+      </w:r>
+      <w:proofErr w:type="spellStart"/>
+      <w:proofErr w:type="gramStart"/>
+      <w:r>
+        <w:rPr>
+          <w:lang w:val="en-US"/>
+        </w:rPr>
+        <w:t>file.Close</w:t>
+      </w:r>
+      <w:proofErr w:type="spellEnd"/>
+      <w:proofErr w:type="gramEnd"/>
+      <w:r>
+        <w:rPr>
+          <w:lang w:val="en-US"/>
+        </w:rPr>
+        <w:t>()</w:t>
+      </w:r>
+    </w:p>
+    <w:p>
+      <w:pPr>
+        <w:rPr>
+          <w:lang w:val="en-US"/>
+        </w:rPr>
+      </w:pPr>
+      <w:r>
+        <w:rPr>
+          <w:lang w:val="en-US"/>
+        </w:rPr>
+        <w:t xml:space="preserve">Is for close a file in </w:t>
+      </w:r>
+      <w:r>
+        <w:rPr>
+          <w:lang w:val="en-US"/>
+        </w:rPr>
+        <w:t>a function scope, inside a function, this happens in a function level, always in a function if you use it outside a function you are doing wrong.</w:t>
+      </w:r>
+      <w:r>
+        <w:rPr>
+          <w:lang w:val="en-US"/>
+        </w:rPr>
+        <w:t xml:space="preserve"> If you hav</w:t>
+      </w:r>
+      <w:r>
+        <w:rPr>
+          <w:lang w:val="en-US"/>
+        </w:rPr>
+        <w:t>e</w:t>
+      </w:r>
+      <w:r>
+        <w:rPr>
+          <w:lang w:val="en-US"/>
+        </w:rPr>
+        <w:t xml:space="preserve"> more than one </w:t>
+      </w:r>
+      <w:proofErr w:type="gramStart"/>
+      <w:r>
+        <w:rPr>
+          <w:lang w:val="en-US"/>
+        </w:rPr>
+        <w:t>defer</w:t>
+      </w:r>
+      <w:proofErr w:type="gramEnd"/>
+      <w:r>
+        <w:rPr>
+          <w:lang w:val="en-US"/>
+        </w:rPr>
+        <w:t xml:space="preserve"> in a function y</w:t>
+      </w:r>
+      <w:r>
+        <w:rPr>
+          <w:lang w:val="en-US"/>
+        </w:rPr>
+        <w:t>ou</w:t>
+      </w:r>
+      <w:r>
+        <w:rPr>
+          <w:lang w:val="en-US"/>
+        </w:rPr>
+        <w:t xml:space="preserve"> have to call then in reverse order. </w:t>
       </w:r>
     </w:p>
     <w:p>

</xml_diff>

<commit_message>
Finished Day 01 classes
</commit_message>
<xml_diff>
--- a/documents/Notebook Notes.docx
+++ b/documents/Notebook Notes.docx
@@ -362,6 +362,54 @@
           <w:lang w:val="en-US"/>
         </w:rPr>
         <w:t xml:space="preserve"> have to call then in reverse order. </w:t>
+      </w:r>
+    </w:p>
+    <w:p>
+      <w:pPr>
+        <w:rPr>
+          <w:lang w:val="en-US"/>
+        </w:rPr>
+      </w:pPr>
+    </w:p>
+    <w:p>
+      <w:pPr>
+        <w:pStyle w:val="Heading2"/>
+        <w:rPr>
+          <w:lang w:val="en-US"/>
+        </w:rPr>
+      </w:pPr>
+      <w:r>
+        <w:rPr>
+          <w:lang w:val="en-US"/>
+        </w:rPr>
+        <w:t>cat http.log.txt| sha1sum</w:t>
+      </w:r>
+    </w:p>
+    <w:p>
+      <w:pPr>
+        <w:rPr>
+          <w:lang w:val="en-US"/>
+        </w:rPr>
+      </w:pPr>
+      <w:r>
+        <w:rPr>
+          <w:lang w:val="en-US"/>
+        </w:rPr>
+        <w:t xml:space="preserve">Works for catch a sha code in </w:t>
+      </w:r>
+      <w:proofErr w:type="gramStart"/>
+      <w:r>
+        <w:rPr>
+          <w:lang w:val="en-US"/>
+        </w:rPr>
+        <w:t>an</w:t>
+      </w:r>
+      <w:proofErr w:type="gramEnd"/>
+      <w:r>
+        <w:rPr>
+          <w:lang w:val="en-US"/>
+        </w:rPr>
+        <w:t xml:space="preserve"> file.</w:t>
       </w:r>
     </w:p>
     <w:p>

</xml_diff>

<commit_message>
Begin Day 2, continue in next class Day 02 - Part 03
</commit_message>
<xml_diff>
--- a/documents/Notebook Notes.docx
+++ b/documents/Notebook Notes.docx
@@ -234,27 +234,13 @@
         <w:rPr>
           <w:lang w:val="en-US"/>
         </w:rPr>
-        <w:t xml:space="preserve">The </w:t>
-      </w:r>
-      <w:proofErr w:type="gramStart"/>
-      <w:r>
-        <w:rPr>
-          <w:lang w:val="en-US"/>
-        </w:rPr>
-        <w:t>o</w:t>
+        <w:t>The o</w:t>
       </w:r>
       <w:r>
         <w:rPr>
           <w:lang w:val="en-US"/>
         </w:rPr>
-        <w:t>perator :</w:t>
-      </w:r>
-      <w:proofErr w:type="gramEnd"/>
-      <w:r>
-        <w:rPr>
-          <w:lang w:val="en-US"/>
-        </w:rPr>
-        <w:t>= means that you declare and assign a variable at same time.</w:t>
+        <w:t>perator := means that you declare and assign a variable at same time.</w:t>
       </w:r>
     </w:p>
     <w:p>
@@ -282,23 +268,7 @@
         <w:rPr>
           <w:lang w:val="en-US"/>
         </w:rPr>
-        <w:t xml:space="preserve">defer </w:t>
-      </w:r>
-      <w:proofErr w:type="spellStart"/>
-      <w:proofErr w:type="gramStart"/>
-      <w:r>
-        <w:rPr>
-          <w:lang w:val="en-US"/>
-        </w:rPr>
-        <w:t>file.Close</w:t>
-      </w:r>
-      <w:proofErr w:type="spellEnd"/>
-      <w:proofErr w:type="gramEnd"/>
-      <w:r>
-        <w:rPr>
-          <w:lang w:val="en-US"/>
-        </w:rPr>
-        <w:t>()</w:t>
+        <w:t>defer file.Close()</w:t>
       </w:r>
     </w:p>
     <w:p>
@@ -335,21 +305,7 @@
         <w:rPr>
           <w:lang w:val="en-US"/>
         </w:rPr>
-        <w:t xml:space="preserve"> more than one </w:t>
-      </w:r>
-      <w:proofErr w:type="gramStart"/>
-      <w:r>
-        <w:rPr>
-          <w:lang w:val="en-US"/>
-        </w:rPr>
-        <w:t>defer</w:t>
-      </w:r>
-      <w:proofErr w:type="gramEnd"/>
-      <w:r>
-        <w:rPr>
-          <w:lang w:val="en-US"/>
-        </w:rPr>
-        <w:t xml:space="preserve"> in a function y</w:t>
+        <w:t xml:space="preserve"> more than one defer in a function y</w:t>
       </w:r>
       <w:r>
         <w:rPr>
@@ -395,21 +351,7 @@
         <w:rPr>
           <w:lang w:val="en-US"/>
         </w:rPr>
-        <w:t xml:space="preserve">Works for catch a sha code in </w:t>
-      </w:r>
-      <w:proofErr w:type="gramStart"/>
-      <w:r>
-        <w:rPr>
-          <w:lang w:val="en-US"/>
-        </w:rPr>
-        <w:t>an</w:t>
-      </w:r>
-      <w:proofErr w:type="gramEnd"/>
-      <w:r>
-        <w:rPr>
-          <w:lang w:val="en-US"/>
-        </w:rPr>
-        <w:t xml:space="preserve"> file.</w:t>
+        <w:t>Works for catch a sha code in an file.</w:t>
       </w:r>
     </w:p>
     <w:p>
@@ -421,10 +363,114 @@
     </w:p>
     <w:p>
       <w:pPr>
-        <w:rPr>
-          <w:lang w:val="en-US"/>
-        </w:rPr>
-      </w:pPr>
+        <w:spacing w:line="360" w:lineRule="auto"/>
+        <w:ind w:firstLine="0"/>
+        <w:rPr>
+          <w:lang w:val="en-US"/>
+        </w:rPr>
+      </w:pPr>
+      <w:r>
+        <w:rPr>
+          <w:lang w:val="en-US"/>
+        </w:rPr>
+        <w:br w:type="page"/>
+      </w:r>
+    </w:p>
+    <w:p>
+      <w:pPr>
+        <w:pStyle w:val="Heading1"/>
+        <w:rPr>
+          <w:lang w:val="en-US"/>
+        </w:rPr>
+      </w:pPr>
+      <w:r>
+        <w:rPr>
+          <w:lang w:val="en-US"/>
+        </w:rPr>
+        <w:lastRenderedPageBreak/>
+        <w:t>DAY 02</w:t>
+      </w:r>
+    </w:p>
+    <w:p>
+      <w:pPr>
+        <w:pStyle w:val="Heading2"/>
+        <w:rPr>
+          <w:lang w:val="en-US"/>
+        </w:rPr>
+      </w:pPr>
+      <w:r>
+        <w:rPr>
+          <w:lang w:val="en-US"/>
+        </w:rPr>
+        <w:t>SLICES</w:t>
+      </w:r>
+    </w:p>
+    <w:p>
+      <w:pPr>
+        <w:rPr>
+          <w:lang w:val="en-US"/>
+        </w:rPr>
+      </w:pPr>
+      <w:r>
+        <w:rPr>
+          <w:noProof/>
+          <w:lang w:val="en-US"/>
+        </w:rPr>
+        <w:drawing>
+          <wp:inline distT="0" distB="0" distL="0" distR="0" wp14:anchorId="6166CEAC" wp14:editId="57DD721C">
+            <wp:extent cx="5343473" cy="3390523"/>
+            <wp:effectExtent l="0" t="0" r="0" b="635"/>
+            <wp:docPr id="1" name="Picture 1"/>
+            <wp:cNvGraphicFramePr>
+              <a:graphicFrameLocks xmlns:a="http://schemas.openxmlformats.org/drawingml/2006/main" noChangeAspect="1"/>
+            </wp:cNvGraphicFramePr>
+            <a:graphic xmlns:a="http://schemas.openxmlformats.org/drawingml/2006/main">
+              <a:graphicData uri="http://schemas.openxmlformats.org/drawingml/2006/picture">
+                <pic:pic xmlns:pic="http://schemas.openxmlformats.org/drawingml/2006/picture">
+                  <pic:nvPicPr>
+                    <pic:cNvPr id="1" name="Picture 1"/>
+                    <pic:cNvPicPr/>
+                  </pic:nvPicPr>
+                  <pic:blipFill>
+                    <a:blip r:embed="rId8">
+                      <a:extLst>
+                        <a:ext uri="{28A0092B-C50C-407E-A947-70E740481C1C}">
+                          <a14:useLocalDpi xmlns:a14="http://schemas.microsoft.com/office/drawing/2010/main" val="0"/>
+                        </a:ext>
+                      </a:extLst>
+                    </a:blip>
+                    <a:stretch>
+                      <a:fillRect/>
+                    </a:stretch>
+                  </pic:blipFill>
+                  <pic:spPr>
+                    <a:xfrm>
+                      <a:off x="0" y="0"/>
+                      <a:ext cx="5355098" cy="3397899"/>
+                    </a:xfrm>
+                    <a:prstGeom prst="rect">
+                      <a:avLst/>
+                    </a:prstGeom>
+                  </pic:spPr>
+                </pic:pic>
+              </a:graphicData>
+            </a:graphic>
+          </wp:inline>
+        </w:drawing>
+      </w:r>
+    </w:p>
+    <w:p>
+      <w:pPr>
+        <w:rPr>
+          <w:lang w:val="en-US"/>
+        </w:rPr>
+      </w:pPr>
+      <w:r>
+        <w:rPr>
+          <w:lang w:val="en-US"/>
+        </w:rPr>
+        <w:t>Searching in Google articles about “extending vs embedding” for clarification about that matter.</w:t>
+      </w:r>
     </w:p>
     <w:sectPr>
       <w:pgSz w:w="11906" w:h="16838"/>

</xml_diff>

<commit_message>
Finished Day 02, Continue in Day 03 - Part 01
</commit_message>
<xml_diff>
--- a/documents/Notebook Notes.docx
+++ b/documents/Notebook Notes.docx
@@ -234,13 +234,27 @@
         <w:rPr>
           <w:lang w:val="en-US"/>
         </w:rPr>
-        <w:t>The o</w:t>
-      </w:r>
-      <w:r>
-        <w:rPr>
-          <w:lang w:val="en-US"/>
-        </w:rPr>
-        <w:t>perator := means that you declare and assign a variable at same time.</w:t>
+        <w:t xml:space="preserve">The </w:t>
+      </w:r>
+      <w:proofErr w:type="gramStart"/>
+      <w:r>
+        <w:rPr>
+          <w:lang w:val="en-US"/>
+        </w:rPr>
+        <w:t>o</w:t>
+      </w:r>
+      <w:r>
+        <w:rPr>
+          <w:lang w:val="en-US"/>
+        </w:rPr>
+        <w:t>perator :</w:t>
+      </w:r>
+      <w:proofErr w:type="gramEnd"/>
+      <w:r>
+        <w:rPr>
+          <w:lang w:val="en-US"/>
+        </w:rPr>
+        <w:t>= means that you declare and assign a variable at same time.</w:t>
       </w:r>
     </w:p>
     <w:p>
@@ -268,7 +282,23 @@
         <w:rPr>
           <w:lang w:val="en-US"/>
         </w:rPr>
-        <w:t>defer file.Close()</w:t>
+        <w:t xml:space="preserve">defer </w:t>
+      </w:r>
+      <w:proofErr w:type="spellStart"/>
+      <w:proofErr w:type="gramStart"/>
+      <w:r>
+        <w:rPr>
+          <w:lang w:val="en-US"/>
+        </w:rPr>
+        <w:t>file.Close</w:t>
+      </w:r>
+      <w:proofErr w:type="spellEnd"/>
+      <w:proofErr w:type="gramEnd"/>
+      <w:r>
+        <w:rPr>
+          <w:lang w:val="en-US"/>
+        </w:rPr>
+        <w:t>()</w:t>
       </w:r>
     </w:p>
     <w:p>
@@ -287,7 +317,21 @@
         <w:rPr>
           <w:lang w:val="en-US"/>
         </w:rPr>
-        <w:t>a function scope, inside a function, this happens in a function level, always in a function if you use it outside a function you are doing wrong.</w:t>
+        <w:t xml:space="preserve">a function scope, inside a function, this happens in a function level, always in a function if you use it outside a </w:t>
+      </w:r>
+      <w:proofErr w:type="gramStart"/>
+      <w:r>
+        <w:rPr>
+          <w:lang w:val="en-US"/>
+        </w:rPr>
+        <w:t>function</w:t>
+      </w:r>
+      <w:proofErr w:type="gramEnd"/>
+      <w:r>
+        <w:rPr>
+          <w:lang w:val="en-US"/>
+        </w:rPr>
+        <w:t xml:space="preserve"> you are doing wrong.</w:t>
       </w:r>
       <w:r>
         <w:rPr>
@@ -305,7 +349,21 @@
         <w:rPr>
           <w:lang w:val="en-US"/>
         </w:rPr>
-        <w:t xml:space="preserve"> more than one defer in a function y</w:t>
+        <w:t xml:space="preserve"> more than one </w:t>
+      </w:r>
+      <w:proofErr w:type="gramStart"/>
+      <w:r>
+        <w:rPr>
+          <w:lang w:val="en-US"/>
+        </w:rPr>
+        <w:t>defer</w:t>
+      </w:r>
+      <w:proofErr w:type="gramEnd"/>
+      <w:r>
+        <w:rPr>
+          <w:lang w:val="en-US"/>
+        </w:rPr>
+        <w:t xml:space="preserve"> in a function y</w:t>
       </w:r>
       <w:r>
         <w:rPr>
@@ -351,7 +409,21 @@
         <w:rPr>
           <w:lang w:val="en-US"/>
         </w:rPr>
-        <w:t>Works for catch a sha code in an file.</w:t>
+        <w:t xml:space="preserve">Works for catch a sha code in </w:t>
+      </w:r>
+      <w:proofErr w:type="gramStart"/>
+      <w:r>
+        <w:rPr>
+          <w:lang w:val="en-US"/>
+        </w:rPr>
+        <w:t>an</w:t>
+      </w:r>
+      <w:proofErr w:type="gramEnd"/>
+      <w:r>
+        <w:rPr>
+          <w:lang w:val="en-US"/>
+        </w:rPr>
+        <w:t xml:space="preserve"> file.</w:t>
       </w:r>
     </w:p>
     <w:p>
@@ -471,6 +543,20 @@
         </w:rPr>
         <w:t>Searching in Google articles about “extending vs embedding” for clarification about that matter.</w:t>
       </w:r>
+    </w:p>
+    <w:p>
+      <w:pPr>
+        <w:rPr>
+          <w:lang w:val="en-US"/>
+        </w:rPr>
+      </w:pPr>
+    </w:p>
+    <w:p>
+      <w:pPr>
+        <w:rPr>
+          <w:lang w:val="en-US"/>
+        </w:rPr>
+      </w:pPr>
     </w:p>
     <w:sectPr>
       <w:pgSz w:w="11906" w:h="16838"/>

</xml_diff>

<commit_message>
Day 03 part 01 finished
</commit_message>
<xml_diff>
--- a/documents/Notebook Notes.docx
+++ b/documents/Notebook Notes.docx
@@ -317,21 +317,7 @@
         <w:rPr>
           <w:lang w:val="en-US"/>
         </w:rPr>
-        <w:t xml:space="preserve">a function scope, inside a function, this happens in a function level, always in a function if you use it outside a </w:t>
-      </w:r>
-      <w:proofErr w:type="gramStart"/>
-      <w:r>
-        <w:rPr>
-          <w:lang w:val="en-US"/>
-        </w:rPr>
-        <w:t>function</w:t>
-      </w:r>
-      <w:proofErr w:type="gramEnd"/>
-      <w:r>
-        <w:rPr>
-          <w:lang w:val="en-US"/>
-        </w:rPr>
-        <w:t xml:space="preserve"> you are doing wrong.</w:t>
+        <w:t>a function scope, inside a function, this happens in a function level, always in a function if you use it outside a function you are doing wrong.</w:t>
       </w:r>
       <w:r>
         <w:rPr>
@@ -349,21 +335,7 @@
         <w:rPr>
           <w:lang w:val="en-US"/>
         </w:rPr>
-        <w:t xml:space="preserve"> more than one </w:t>
-      </w:r>
-      <w:proofErr w:type="gramStart"/>
-      <w:r>
-        <w:rPr>
-          <w:lang w:val="en-US"/>
-        </w:rPr>
-        <w:t>defer</w:t>
-      </w:r>
-      <w:proofErr w:type="gramEnd"/>
-      <w:r>
-        <w:rPr>
-          <w:lang w:val="en-US"/>
-        </w:rPr>
-        <w:t xml:space="preserve"> in a function y</w:t>
+        <w:t xml:space="preserve"> more than one defer in a function y</w:t>
       </w:r>
       <w:r>
         <w:rPr>
@@ -546,17 +518,120 @@
     </w:p>
     <w:p>
       <w:pPr>
-        <w:rPr>
-          <w:lang w:val="en-US"/>
-        </w:rPr>
-      </w:pPr>
-    </w:p>
-    <w:p>
-      <w:pPr>
-        <w:rPr>
-          <w:lang w:val="en-US"/>
-        </w:rPr>
-      </w:pPr>
+        <w:spacing w:line="360" w:lineRule="auto"/>
+        <w:ind w:firstLine="0"/>
+        <w:rPr>
+          <w:lang w:val="en-US"/>
+        </w:rPr>
+      </w:pPr>
+      <w:r>
+        <w:rPr>
+          <w:lang w:val="en-US"/>
+        </w:rPr>
+        <w:br w:type="page"/>
+      </w:r>
+    </w:p>
+    <w:p>
+      <w:pPr>
+        <w:pStyle w:val="Heading1"/>
+        <w:rPr>
+          <w:lang w:val="en-US"/>
+        </w:rPr>
+      </w:pPr>
+      <w:r>
+        <w:rPr>
+          <w:lang w:val="en-US"/>
+        </w:rPr>
+        <w:lastRenderedPageBreak/>
+        <w:t>DAY 3</w:t>
+      </w:r>
+    </w:p>
+    <w:p>
+      <w:pPr>
+        <w:rPr>
+          <w:lang w:val="en-US"/>
+        </w:rPr>
+      </w:pPr>
+      <w:r>
+        <w:rPr>
+          <w:lang w:val="en-US"/>
+        </w:rPr>
+        <w:t>Go channel semantics</w:t>
+      </w:r>
+    </w:p>
+    <w:p>
+      <w:pPr>
+        <w:rPr>
+          <w:lang w:val="en-US"/>
+        </w:rPr>
+      </w:pPr>
+      <w:r>
+        <w:rPr>
+          <w:noProof/>
+          <w:lang w:val="en-US"/>
+        </w:rPr>
+        <w:drawing>
+          <wp:inline distT="0" distB="0" distL="0" distR="0" wp14:anchorId="7B050D83" wp14:editId="05FEE8CF">
+            <wp:extent cx="5437805" cy="2761307"/>
+            <wp:effectExtent l="0" t="0" r="0" b="1270"/>
+            <wp:docPr id="3" name="Picture 3"/>
+            <wp:cNvGraphicFramePr>
+              <a:graphicFrameLocks xmlns:a="http://schemas.openxmlformats.org/drawingml/2006/main" noChangeAspect="1"/>
+            </wp:cNvGraphicFramePr>
+            <a:graphic xmlns:a="http://schemas.openxmlformats.org/drawingml/2006/main">
+              <a:graphicData uri="http://schemas.openxmlformats.org/drawingml/2006/picture">
+                <pic:pic xmlns:pic="http://schemas.openxmlformats.org/drawingml/2006/picture">
+                  <pic:nvPicPr>
+                    <pic:cNvPr id="3" name="Picture 3"/>
+                    <pic:cNvPicPr/>
+                  </pic:nvPicPr>
+                  <pic:blipFill>
+                    <a:blip r:embed="rId9" cstate="print">
+                      <a:extLst>
+                        <a:ext uri="{28A0092B-C50C-407E-A947-70E740481C1C}">
+                          <a14:useLocalDpi xmlns:a14="http://schemas.microsoft.com/office/drawing/2010/main" val="0"/>
+                        </a:ext>
+                      </a:extLst>
+                    </a:blip>
+                    <a:stretch>
+                      <a:fillRect/>
+                    </a:stretch>
+                  </pic:blipFill>
+                  <pic:spPr>
+                    <a:xfrm>
+                      <a:off x="0" y="0"/>
+                      <a:ext cx="5454554" cy="2769812"/>
+                    </a:xfrm>
+                    <a:prstGeom prst="rect">
+                      <a:avLst/>
+                    </a:prstGeom>
+                  </pic:spPr>
+                </pic:pic>
+              </a:graphicData>
+            </a:graphic>
+          </wp:inline>
+        </w:drawing>
+      </w:r>
+    </w:p>
+    <w:p>
+      <w:pPr>
+        <w:rPr>
+          <w:lang w:val="en-US"/>
+        </w:rPr>
+      </w:pPr>
+    </w:p>
+    <w:p>
+      <w:pPr>
+        <w:rPr>
+          <w:lang w:val="en-US"/>
+        </w:rPr>
+      </w:pPr>
+      <w:r>
+        <w:rPr>
+          <w:lang w:val="en-US"/>
+        </w:rPr>
+        <w:t>Fr</w:t>
+      </w:r>
     </w:p>
     <w:sectPr>
       <w:pgSz w:w="11906" w:h="16838"/>

</xml_diff>